<commit_message>
add an image for example web
</commit_message>
<xml_diff>
--- a/IDP-lvl_1-soal_essay.docx
+++ b/IDP-lvl_1-soal_essay.docx
@@ -304,13 +304,8 @@
         </w:numPr>
         <w:jc w:val="both"/>
       </w:pPr>
-      <w:proofErr w:type="gramStart"/>
-      <w:r>
-        <w:t>apply(</w:t>
-      </w:r>
-      <w:proofErr w:type="gramEnd"/>
-      <w:r>
-        <w:t xml:space="preserve">) : </w:t>
+      <w:r>
+        <w:t xml:space="preserve">apply() : </w:t>
       </w:r>
       <w:proofErr w:type="spellStart"/>
       <w:r>
@@ -674,10 +669,7 @@
       </w:r>
       <w:proofErr w:type="spellStart"/>
       <w:r>
-        <w:t>m</w:t>
-      </w:r>
-      <w:r>
-        <w:t>emoization</w:t>
+        <w:t>memoization</w:t>
       </w:r>
       <w:proofErr w:type="spellEnd"/>
       <w:r>
@@ -890,11 +882,11 @@
       </w:r>
       <w:proofErr w:type="spellEnd"/>
       <w:r>
-        <w:t xml:space="preserve"> p</w:t>
-      </w:r>
-      <w:proofErr w:type="spellStart"/>
-      <w:r>
-        <w:t>erbedaan</w:t>
+        <w:t xml:space="preserve"> </w:t>
+      </w:r>
+      <w:proofErr w:type="spellStart"/>
+      <w:r>
+        <w:t>perbedaan</w:t>
       </w:r>
       <w:proofErr w:type="spellEnd"/>
       <w:r>
@@ -1952,11 +1944,11 @@
       </w:r>
       <w:proofErr w:type="spellEnd"/>
       <w:r>
-        <w:t xml:space="preserve"> chaining (.then dan .catch) sedangka</w:t>
-      </w:r>
-      <w:proofErr w:type="spellStart"/>
-      <w:r>
-        <w:t>n</w:t>
+        <w:t xml:space="preserve"> chaining (.then dan .catch) </w:t>
+      </w:r>
+      <w:proofErr w:type="spellStart"/>
+      <w:r>
+        <w:t>sedangkan</w:t>
       </w:r>
       <w:proofErr w:type="spellEnd"/>
       <w:r>
@@ -2079,6 +2071,102 @@
       <w:pPr>
         <w:jc w:val="both"/>
       </w:pPr>
+    </w:p>
+    <w:p>
+      <w:r>
+        <w:br w:type="page"/>
+      </w:r>
+    </w:p>
+    <w:p>
+      <w:pPr>
+        <w:jc w:val="center"/>
+      </w:pPr>
+      <w:r>
+        <w:rPr>
+          <w:noProof/>
+        </w:rPr>
+        <w:lastRenderedPageBreak/>
+        <w:drawing>
+          <wp:inline distT="0" distB="0" distL="0" distR="0" wp14:anchorId="7F47880D" wp14:editId="578AF8DB">
+            <wp:extent cx="5105056" cy="3886200"/>
+            <wp:effectExtent l="0" t="0" r="635" b="0"/>
+            <wp:docPr id="1983212798" name="Picture 1"/>
+            <wp:cNvGraphicFramePr>
+              <a:graphicFrameLocks xmlns:a="http://schemas.openxmlformats.org/drawingml/2006/main" noChangeAspect="1"/>
+            </wp:cNvGraphicFramePr>
+            <a:graphic xmlns:a="http://schemas.openxmlformats.org/drawingml/2006/main">
+              <a:graphicData uri="http://schemas.openxmlformats.org/drawingml/2006/picture">
+                <pic:pic xmlns:pic="http://schemas.openxmlformats.org/drawingml/2006/picture">
+                  <pic:nvPicPr>
+                    <pic:cNvPr id="1983212798" name=""/>
+                    <pic:cNvPicPr/>
+                  </pic:nvPicPr>
+                  <pic:blipFill>
+                    <a:blip r:embed="rId5"/>
+                    <a:stretch>
+                      <a:fillRect/>
+                    </a:stretch>
+                  </pic:blipFill>
+                  <pic:spPr>
+                    <a:xfrm>
+                      <a:off x="0" y="0"/>
+                      <a:ext cx="5109386" cy="3889496"/>
+                    </a:xfrm>
+                    <a:prstGeom prst="rect">
+                      <a:avLst/>
+                    </a:prstGeom>
+                  </pic:spPr>
+                </pic:pic>
+              </a:graphicData>
+            </a:graphic>
+          </wp:inline>
+        </w:drawing>
+      </w:r>
+    </w:p>
+    <w:p>
+      <w:pPr>
+        <w:jc w:val="center"/>
+      </w:pPr>
+      <w:r>
+        <w:rPr>
+          <w:noProof/>
+        </w:rPr>
+        <w:drawing>
+          <wp:inline distT="0" distB="0" distL="0" distR="0" wp14:anchorId="5F17F15A" wp14:editId="3ED7939A">
+            <wp:extent cx="4846804" cy="4055292"/>
+            <wp:effectExtent l="0" t="0" r="0" b="2540"/>
+            <wp:docPr id="1414184272" name="Picture 1" descr="A screenshot of a computer&#10;&#10;Description automatically generated"/>
+            <wp:cNvGraphicFramePr>
+              <a:graphicFrameLocks xmlns:a="http://schemas.openxmlformats.org/drawingml/2006/main" noChangeAspect="1"/>
+            </wp:cNvGraphicFramePr>
+            <a:graphic xmlns:a="http://schemas.openxmlformats.org/drawingml/2006/main">
+              <a:graphicData uri="http://schemas.openxmlformats.org/drawingml/2006/picture">
+                <pic:pic xmlns:pic="http://schemas.openxmlformats.org/drawingml/2006/picture">
+                  <pic:nvPicPr>
+                    <pic:cNvPr id="1414184272" name="Picture 1" descr="A screenshot of a computer&#10;&#10;Description automatically generated"/>
+                    <pic:cNvPicPr/>
+                  </pic:nvPicPr>
+                  <pic:blipFill>
+                    <a:blip r:embed="rId6"/>
+                    <a:stretch>
+                      <a:fillRect/>
+                    </a:stretch>
+                  </pic:blipFill>
+                  <pic:spPr>
+                    <a:xfrm>
+                      <a:off x="0" y="0"/>
+                      <a:ext cx="4857342" cy="4064109"/>
+                    </a:xfrm>
+                    <a:prstGeom prst="rect">
+                      <a:avLst/>
+                    </a:prstGeom>
+                  </pic:spPr>
+                </pic:pic>
+              </a:graphicData>
+            </a:graphic>
+          </wp:inline>
+        </w:drawing>
+      </w:r>
     </w:p>
     <w:sectPr>
       <w:pgSz w:w="11906" w:h="16838"/>
@@ -2930,6 +3018,7 @@
   <w:style w:type="character" w:default="1" w:styleId="DefaultParagraphFont">
     <w:name w:val="Default Paragraph Font"/>
     <w:uiPriority w:val="1"/>
+    <w:semiHidden/>
     <w:unhideWhenUsed/>
   </w:style>
   <w:style w:type="table" w:default="1" w:styleId="TableNormal">

</xml_diff>